<commit_message>
adding drafts of python
</commit_message>
<xml_diff>
--- a/Lab2/GIS5572_LabReport.docx
+++ b/Lab2/GIS5572_LabReport.docx
@@ -45,21 +45,45 @@
           <w:rFonts w:ascii="Times New Roman" w:eastAsia="Times New Roman" w:hAnsi="Times New Roman" w:cs="Times New Roman"/>
           <w:i/>
         </w:rPr>
-        <w:t>Lab1: Deconstructing the API’s of MNGeo, Google Places, and NDAWN</w:t>
-      </w:r>
-    </w:p>
-    <w:p>
-      <w:pPr>
-        <w:rPr>
-          <w:rFonts w:ascii="Times New Roman" w:eastAsia="Times New Roman" w:hAnsi="Times New Roman" w:cs="Times New Roman"/>
-        </w:rPr>
-      </w:pPr>
-      <w:r>
-        <w:rPr>
-          <w:rFonts w:ascii="Times New Roman" w:eastAsia="Times New Roman" w:hAnsi="Times New Roman" w:cs="Times New Roman"/>
-        </w:rPr>
-        <w:t>Notice: Dr. Bryan Runck</w:t>
-      </w:r>
+        <w:t xml:space="preserve">Lab1: Deconstructing the API’s of </w:t>
+      </w:r>
+      <w:proofErr w:type="spellStart"/>
+      <w:r>
+        <w:rPr>
+          <w:rFonts w:ascii="Times New Roman" w:eastAsia="Times New Roman" w:hAnsi="Times New Roman" w:cs="Times New Roman"/>
+          <w:i/>
+        </w:rPr>
+        <w:t>MNGeo</w:t>
+      </w:r>
+      <w:proofErr w:type="spellEnd"/>
+      <w:r>
+        <w:rPr>
+          <w:rFonts w:ascii="Times New Roman" w:eastAsia="Times New Roman" w:hAnsi="Times New Roman" w:cs="Times New Roman"/>
+          <w:i/>
+        </w:rPr>
+        <w:t>, Google Places, and NDAWN</w:t>
+      </w:r>
+    </w:p>
+    <w:p>
+      <w:pPr>
+        <w:rPr>
+          <w:rFonts w:ascii="Times New Roman" w:eastAsia="Times New Roman" w:hAnsi="Times New Roman" w:cs="Times New Roman"/>
+        </w:rPr>
+      </w:pPr>
+      <w:r>
+        <w:rPr>
+          <w:rFonts w:ascii="Times New Roman" w:eastAsia="Times New Roman" w:hAnsi="Times New Roman" w:cs="Times New Roman"/>
+        </w:rPr>
+        <w:t xml:space="preserve">Notice: Dr. Bryan </w:t>
+      </w:r>
+      <w:proofErr w:type="spellStart"/>
+      <w:r>
+        <w:rPr>
+          <w:rFonts w:ascii="Times New Roman" w:eastAsia="Times New Roman" w:hAnsi="Times New Roman" w:cs="Times New Roman"/>
+        </w:rPr>
+        <w:t>Runck</w:t>
+      </w:r>
+      <w:proofErr w:type="spellEnd"/>
     </w:p>
     <w:p>
       <w:pPr>
@@ -268,20 +292,47 @@
         <w:rPr>
           <w:rFonts w:ascii="Times New Roman" w:eastAsia="Times New Roman" w:hAnsi="Times New Roman" w:cs="Times New Roman"/>
           <w:i/>
-          <w:color w:val="D0CECE"/>
-          <w:sz w:val="20"/>
-          <w:szCs w:val="20"/>
-        </w:rPr>
-      </w:pPr>
-      <w:r>
-        <w:rPr>
-          <w:rFonts w:ascii="Times New Roman" w:eastAsia="Times New Roman" w:hAnsi="Times New Roman" w:cs="Times New Roman"/>
-          <w:i/>
-          <w:color w:val="D0CECE"/>
-          <w:sz w:val="20"/>
-          <w:szCs w:val="20"/>
-        </w:rPr>
-        <w:t>Table 1. &lt;insert caption&gt;</w:t>
+          <w:sz w:val="20"/>
+          <w:szCs w:val="20"/>
+        </w:rPr>
+      </w:pPr>
+      <w:r>
+        <w:rPr>
+          <w:rFonts w:ascii="Times New Roman" w:eastAsia="Times New Roman" w:hAnsi="Times New Roman" w:cs="Times New Roman"/>
+          <w:i/>
+          <w:sz w:val="20"/>
+          <w:szCs w:val="20"/>
+        </w:rPr>
+        <w:t xml:space="preserve">Table </w:t>
+      </w:r>
+      <w:proofErr w:type="gramStart"/>
+      <w:r>
+        <w:rPr>
+          <w:rFonts w:ascii="Times New Roman" w:eastAsia="Times New Roman" w:hAnsi="Times New Roman" w:cs="Times New Roman"/>
+          <w:i/>
+          <w:sz w:val="20"/>
+          <w:szCs w:val="20"/>
+        </w:rPr>
+        <w:t>1.</w:t>
+      </w:r>
+      <w:r>
+        <w:rPr>
+          <w:rFonts w:ascii="Times New Roman" w:eastAsia="Times New Roman" w:hAnsi="Times New Roman" w:cs="Times New Roman"/>
+          <w:i/>
+          <w:sz w:val="20"/>
+          <w:szCs w:val="20"/>
+        </w:rPr>
+        <w:t>The</w:t>
+      </w:r>
+      <w:proofErr w:type="gramEnd"/>
+      <w:r>
+        <w:rPr>
+          <w:rFonts w:ascii="Times New Roman" w:eastAsia="Times New Roman" w:hAnsi="Times New Roman" w:cs="Times New Roman"/>
+          <w:i/>
+          <w:sz w:val="20"/>
+          <w:szCs w:val="20"/>
+        </w:rPr>
+        <w:t xml:space="preserve"> required data is the APIs from MNGEO, Google Places, and NDAWN</w:t>
       </w:r>
     </w:p>
     <w:tbl>
@@ -525,19 +576,17 @@
             <w:pPr>
               <w:rPr>
                 <w:rFonts w:ascii="Times New Roman" w:eastAsia="Times New Roman" w:hAnsi="Times New Roman" w:cs="Times New Roman"/>
-                <w:color w:val="D0CECE"/>
-                <w:sz w:val="20"/>
-                <w:szCs w:val="20"/>
-              </w:rPr>
-            </w:pPr>
-            <w:r>
-              <w:rPr>
-                <w:rFonts w:ascii="Times New Roman" w:eastAsia="Times New Roman" w:hAnsi="Times New Roman" w:cs="Times New Roman"/>
-                <w:color w:val="D0CECE"/>
-                <w:sz w:val="20"/>
-                <w:szCs w:val="20"/>
-              </w:rPr>
-              <w:t>Road network</w:t>
+                <w:sz w:val="20"/>
+                <w:szCs w:val="20"/>
+              </w:rPr>
+            </w:pPr>
+            <w:r>
+              <w:rPr>
+                <w:rFonts w:ascii="Times New Roman" w:eastAsia="Times New Roman" w:hAnsi="Times New Roman" w:cs="Times New Roman"/>
+                <w:sz w:val="20"/>
+                <w:szCs w:val="20"/>
+              </w:rPr>
+              <w:t xml:space="preserve">MNGEO API </w:t>
             </w:r>
           </w:p>
         </w:tc>
@@ -626,7 +675,29 @@
                   <w:szCs w:val="20"/>
                   <w:u w:val="single"/>
                 </w:rPr>
-                <w:t>Mn GeoSpatial Commons</w:t>
+                <w:t xml:space="preserve">Mn </w:t>
+              </w:r>
+              <w:proofErr w:type="spellStart"/>
+              <w:r>
+                <w:rPr>
+                  <w:rFonts w:ascii="Times New Roman" w:eastAsia="Times New Roman" w:hAnsi="Times New Roman" w:cs="Times New Roman"/>
+                  <w:color w:val="D0CECE"/>
+                  <w:sz w:val="20"/>
+                  <w:szCs w:val="20"/>
+                  <w:u w:val="single"/>
+                </w:rPr>
+                <w:t>GeoSpatial</w:t>
+              </w:r>
+              <w:proofErr w:type="spellEnd"/>
+              <w:r>
+                <w:rPr>
+                  <w:rFonts w:ascii="Times New Roman" w:eastAsia="Times New Roman" w:hAnsi="Times New Roman" w:cs="Times New Roman"/>
+                  <w:color w:val="D0CECE"/>
+                  <w:sz w:val="20"/>
+                  <w:szCs w:val="20"/>
+                  <w:u w:val="single"/>
+                </w:rPr>
+                <w:t xml:space="preserve"> Commons</w:t>
               </w:r>
             </w:hyperlink>
           </w:p>
@@ -1351,7 +1422,29 @@
                   <w:szCs w:val="20"/>
                   <w:u w:val="single"/>
                 </w:rPr>
-                <w:t>Mn GeoSpatial Commons</w:t>
+                <w:t xml:space="preserve">Mn </w:t>
+              </w:r>
+              <w:proofErr w:type="spellStart"/>
+              <w:r>
+                <w:rPr>
+                  <w:rFonts w:ascii="Times New Roman" w:eastAsia="Times New Roman" w:hAnsi="Times New Roman" w:cs="Times New Roman"/>
+                  <w:color w:val="D0CECE"/>
+                  <w:sz w:val="20"/>
+                  <w:szCs w:val="20"/>
+                  <w:u w:val="single"/>
+                </w:rPr>
+                <w:t>GeoSpatial</w:t>
+              </w:r>
+              <w:proofErr w:type="spellEnd"/>
+              <w:r>
+                <w:rPr>
+                  <w:rFonts w:ascii="Times New Roman" w:eastAsia="Times New Roman" w:hAnsi="Times New Roman" w:cs="Times New Roman"/>
+                  <w:color w:val="D0CECE"/>
+                  <w:sz w:val="20"/>
+                  <w:szCs w:val="20"/>
+                  <w:u w:val="single"/>
+                </w:rPr>
+                <w:t xml:space="preserve"> Commons</w:t>
               </w:r>
             </w:hyperlink>
           </w:p>
@@ -1615,7 +1708,51 @@
           <w:sz w:val="20"/>
           <w:szCs w:val="20"/>
         </w:rPr>
-        <w:t>Include a data flow diagram or screenshot from model builder. Do references in line (Rammankutty, 2033). Document any and all steps that you did to the input data in the data flow diagram. Provide natural language description of the most important steps, giving a narrative arc and provide well formatting screenshots with a boarder and centered throughout.</w:t>
+        <w:t>Include a data flow diagram or screenshot from model builder. Do references in line (</w:t>
+      </w:r>
+      <w:proofErr w:type="spellStart"/>
+      <w:r>
+        <w:rPr>
+          <w:rFonts w:ascii="Times New Roman" w:eastAsia="Times New Roman" w:hAnsi="Times New Roman" w:cs="Times New Roman"/>
+          <w:i/>
+          <w:color w:val="D0CECE"/>
+          <w:sz w:val="20"/>
+          <w:szCs w:val="20"/>
+        </w:rPr>
+        <w:t>Rammankutty</w:t>
+      </w:r>
+      <w:proofErr w:type="spellEnd"/>
+      <w:r>
+        <w:rPr>
+          <w:rFonts w:ascii="Times New Roman" w:eastAsia="Times New Roman" w:hAnsi="Times New Roman" w:cs="Times New Roman"/>
+          <w:i/>
+          <w:color w:val="D0CECE"/>
+          <w:sz w:val="20"/>
+          <w:szCs w:val="20"/>
+        </w:rPr>
+        <w:t xml:space="preserve">, 2033). Document </w:t>
+      </w:r>
+      <w:proofErr w:type="gramStart"/>
+      <w:r>
+        <w:rPr>
+          <w:rFonts w:ascii="Times New Roman" w:eastAsia="Times New Roman" w:hAnsi="Times New Roman" w:cs="Times New Roman"/>
+          <w:i/>
+          <w:color w:val="D0CECE"/>
+          <w:sz w:val="20"/>
+          <w:szCs w:val="20"/>
+        </w:rPr>
+        <w:t>any and all</w:t>
+      </w:r>
+      <w:proofErr w:type="gramEnd"/>
+      <w:r>
+        <w:rPr>
+          <w:rFonts w:ascii="Times New Roman" w:eastAsia="Times New Roman" w:hAnsi="Times New Roman" w:cs="Times New Roman"/>
+          <w:i/>
+          <w:color w:val="D0CECE"/>
+          <w:sz w:val="20"/>
+          <w:szCs w:val="20"/>
+        </w:rPr>
+        <w:t xml:space="preserve"> steps that you did to the input data in the data flow diagram. Provide natural language description of the most important steps, giving a narrative arc and provide well formatting screenshots with a boarder and centered throughout.</w:t>
       </w:r>
     </w:p>
     <w:p>
@@ -2019,8 +2156,20 @@
           <w:sz w:val="20"/>
           <w:szCs w:val="20"/>
         </w:rPr>
-        <w:t>Use a common format</w:t>
-      </w:r>
+        <w:t xml:space="preserve">Use a common </w:t>
+      </w:r>
+      <w:proofErr w:type="gramStart"/>
+      <w:r>
+        <w:rPr>
+          <w:rFonts w:ascii="Times New Roman" w:eastAsia="Times New Roman" w:hAnsi="Times New Roman" w:cs="Times New Roman"/>
+          <w:i/>
+          <w:color w:val="D0CECE"/>
+          <w:sz w:val="20"/>
+          <w:szCs w:val="20"/>
+        </w:rPr>
+        <w:t>format</w:t>
+      </w:r>
+      <w:proofErr w:type="gramEnd"/>
     </w:p>
     <w:p>
       <w:pPr>
@@ -2359,7 +2508,27 @@
                 <w:sz w:val="16"/>
                 <w:szCs w:val="16"/>
               </w:rPr>
-              <w:t>Title, Notice: Dr. Bryan Runck, Author, Project Repository, Date, Abstract, Problem Statement, Input Data w/ tables, Methods w/ Data, Flow Diagrams, Results, Results Verification, Discussion and Conclusion, References in common format, Self-score</w:t>
+              <w:t xml:space="preserve">Title, Notice: Dr. Bryan </w:t>
+            </w:r>
+            <w:proofErr w:type="spellStart"/>
+            <w:r>
+              <w:rPr>
+                <w:rFonts w:ascii="Times New Roman" w:eastAsia="Times New Roman" w:hAnsi="Times New Roman" w:cs="Times New Roman"/>
+                <w:color w:val="000000"/>
+                <w:sz w:val="16"/>
+                <w:szCs w:val="16"/>
+              </w:rPr>
+              <w:t>Runck</w:t>
+            </w:r>
+            <w:proofErr w:type="spellEnd"/>
+            <w:r>
+              <w:rPr>
+                <w:rFonts w:ascii="Times New Roman" w:eastAsia="Times New Roman" w:hAnsi="Times New Roman" w:cs="Times New Roman"/>
+                <w:color w:val="000000"/>
+                <w:sz w:val="16"/>
+                <w:szCs w:val="16"/>
+              </w:rPr>
+              <w:t>, Author, Project Repository, Date, Abstract, Problem Statement, Input Data w/ tables, Methods w/ Data, Flow Diagrams, Results, Results Verification, Discussion and Conclusion, References in common format, Self-score</w:t>
             </w:r>
           </w:p>
         </w:tc>
@@ -2501,7 +2670,27 @@
                 <w:sz w:val="16"/>
                 <w:szCs w:val="16"/>
               </w:rPr>
-              <w:t xml:space="preserve">Each element above is executed at a professional level so that someone can understand the goal, data, methods, results, and their validity and implications in a 5 minute reading at a cursory-level, and in a 30 minute meeting at a deep level </w:t>
+              <w:t xml:space="preserve">Each element above is executed at a professional level so that someone can understand the goal, data, methods, results, and their validity and implications in a </w:t>
+            </w:r>
+            <w:proofErr w:type="gramStart"/>
+            <w:r>
+              <w:rPr>
+                <w:rFonts w:ascii="Times New Roman" w:eastAsia="Times New Roman" w:hAnsi="Times New Roman" w:cs="Times New Roman"/>
+                <w:color w:val="000000"/>
+                <w:sz w:val="16"/>
+                <w:szCs w:val="16"/>
+              </w:rPr>
+              <w:t>5 minute</w:t>
+            </w:r>
+            <w:proofErr w:type="gramEnd"/>
+            <w:r>
+              <w:rPr>
+                <w:rFonts w:ascii="Times New Roman" w:eastAsia="Times New Roman" w:hAnsi="Times New Roman" w:cs="Times New Roman"/>
+                <w:color w:val="000000"/>
+                <w:sz w:val="16"/>
+                <w:szCs w:val="16"/>
+              </w:rPr>
+              <w:t xml:space="preserve"> reading at a cursory-level, and in a 30 minute meeting at a deep level </w:t>
             </w:r>
             <w:r>
               <w:rPr>

</xml_diff>